<commit_message>
update login setup(vuex, token)
</commit_message>
<xml_diff>
--- a/Vue.docx
+++ b/Vue.docx
@@ -432,6 +432,146 @@
           <w:rFonts w:hint="eastAsia"/>
         </w:rPr>
         <w:t>서버쪽에서 설치)</w:t>
+      </w:r>
+    </w:p>
+    <w:p>
+      <w:r>
+        <w:rPr>
+          <w:rFonts w:hint="eastAsia"/>
+        </w:rPr>
+        <w:t xml:space="preserve">12. </w:t>
+      </w:r>
+      <w:r>
+        <w:t>npm install --save jsonwebtoken</w:t>
+      </w:r>
+      <w:r>
+        <w:tab/>
+        <w:t>(</w:t>
+      </w:r>
+      <w:r>
+        <w:rPr>
+          <w:rFonts w:hint="eastAsia"/>
+        </w:rPr>
+        <w:t>서버쪽에서 설치)</w:t>
+      </w:r>
+    </w:p>
+    <w:p>
+      <w:r>
+        <w:t xml:space="preserve">13. </w:t>
+      </w:r>
+      <w:r>
+        <w:rPr>
+          <w:rFonts w:hint="eastAsia"/>
+        </w:rPr>
+        <w:t>np</w:t>
+      </w:r>
+      <w:r>
+        <w:t xml:space="preserve">m install --save bcrypt-nodejs </w:t>
+      </w:r>
+      <w:r>
+        <w:tab/>
+        <w:t>(</w:t>
+      </w:r>
+      <w:r>
+        <w:rPr>
+          <w:rFonts w:hint="eastAsia"/>
+        </w:rPr>
+        <w:t>서버쪽에서 설치)</w:t>
+      </w:r>
+    </w:p>
+    <w:p>
+      <w:r>
+        <w:t xml:space="preserve">14. </w:t>
+      </w:r>
+      <w:r>
+        <w:rPr>
+          <w:rFonts w:hint="eastAsia"/>
+        </w:rPr>
+        <w:t>np</w:t>
+      </w:r>
+      <w:r>
+        <w:t xml:space="preserve">m install --save </w:t>
+      </w:r>
+      <w:r>
+        <w:t>bluebird</w:t>
+      </w:r>
+      <w:r>
+        <w:tab/>
+        <w:t>(</w:t>
+      </w:r>
+      <w:r>
+        <w:rPr>
+          <w:rFonts w:hint="eastAsia"/>
+        </w:rPr>
+        <w:t>서버쪽에서 설치)</w:t>
+      </w:r>
+    </w:p>
+    <w:p>
+      <w:r>
+        <w:t>15</w:t>
+      </w:r>
+      <w:r>
+        <w:t xml:space="preserve">. </w:t>
+      </w:r>
+      <w:r>
+        <w:rPr>
+          <w:rFonts w:hint="eastAsia"/>
+        </w:rPr>
+        <w:t>np</w:t>
+      </w:r>
+      <w:r>
+        <w:t xml:space="preserve">m install --save </w:t>
+      </w:r>
+      <w:r>
+        <w:rPr>
+          <w:rFonts w:hint="eastAsia"/>
+        </w:rPr>
+        <w:t>vuex</w:t>
+      </w:r>
+      <w:r>
+        <w:tab/>
+        <w:t>(</w:t>
+      </w:r>
+      <w:r>
+        <w:rPr>
+          <w:rFonts w:hint="eastAsia"/>
+        </w:rPr>
+        <w:t>클라이언트</w:t>
+      </w:r>
+      <w:r>
+        <w:rPr>
+          <w:rFonts w:hint="eastAsia"/>
+        </w:rPr>
+        <w:t>쪽에서 설치)</w:t>
+      </w:r>
+    </w:p>
+    <w:p>
+      <w:r>
+        <w:t xml:space="preserve">16. </w:t>
+      </w:r>
+      <w:r>
+        <w:rPr>
+          <w:rFonts w:hint="eastAsia"/>
+        </w:rPr>
+        <w:t>np</w:t>
+      </w:r>
+      <w:r>
+        <w:t xml:space="preserve">m install --save </w:t>
+      </w:r>
+      <w:r>
+        <w:t>vuex-router-sync</w:t>
+      </w:r>
+      <w:bookmarkStart w:id="0" w:name="_GoBack"/>
+      <w:bookmarkEnd w:id="0"/>
+      <w:r>
+        <w:tab/>
+        <w:t>(</w:t>
+      </w:r>
+      <w:r>
+        <w:rPr>
+          <w:rFonts w:hint="eastAsia"/>
+        </w:rPr>
+        <w:t>클라이언트쪽에서 설치)</w:t>
       </w:r>
     </w:p>
     <w:p/>
@@ -757,11 +897,6 @@
     </w:p>
     <w:p/>
     <w:p>
-      <w:pPr>
-        <w:rPr>
-          <w:rFonts w:hint="eastAsia"/>
-        </w:rPr>
-      </w:pPr>
       <w:r>
         <w:rPr>
           <w:rFonts w:hint="eastAsia"/>
@@ -784,15 +919,473 @@
         <w:rPr>
           <w:rFonts w:hint="eastAsia"/>
         </w:rPr>
-        <w:t xml:space="preserve">로 하면 일반 마우스 모양에서 손 </w:t>
-      </w:r>
-      <w:bookmarkStart w:id="0" w:name="_GoBack"/>
-      <w:bookmarkEnd w:id="0"/>
-      <w:r>
-        <w:rPr>
-          <w:rFonts w:hint="eastAsia"/>
-        </w:rPr>
-        <w:t>모양으로 바뀜</w:t>
+        <w:t>로 하면 일반 마우스 모양에서 손 모양으로 바뀜</w:t>
+      </w:r>
+    </w:p>
+    <w:p>
+      <w:r>
+        <w:rPr>
+          <w:rFonts w:hint="eastAsia"/>
+        </w:rPr>
+        <w:t>-</w:t>
+      </w:r>
+      <w:r>
+        <w:t xml:space="preserve"> </w:t>
+      </w:r>
+      <w:r>
+        <w:rPr>
+          <w:rFonts w:hint="eastAsia"/>
+        </w:rPr>
+        <w:t>force: true가 무슨 뜻일까?</w:t>
+      </w:r>
+    </w:p>
+    <w:tbl>
+      <w:tblPr>
+        <w:tblStyle w:val="a5"/>
+        <w:tblW w:w="0" w:type="auto"/>
+        <w:tblLook w:val="04A0" w:firstRow="1" w:lastRow="0" w:firstColumn="1" w:lastColumn="0" w:noHBand="0" w:noVBand="1"/>
+      </w:tblPr>
+      <w:tblGrid>
+        <w:gridCol w:w="9016"/>
+      </w:tblGrid>
+      <w:tr>
+        <w:tc>
+          <w:tcPr>
+            <w:tcW w:w="9016" w:type="dxa"/>
+          </w:tcPr>
+          <w:p>
+            <w:pPr>
+              <w:widowControl/>
+              <w:shd w:val="clear" w:color="auto" w:fill="1E1E1E"/>
+              <w:wordWrap/>
+              <w:autoSpaceDE/>
+              <w:autoSpaceDN/>
+              <w:spacing w:line="285" w:lineRule="atLeast"/>
+              <w:jc w:val="left"/>
+              <w:rPr>
+                <w:rFonts w:ascii="Consolas" w:eastAsia="굴림" w:hAnsi="Consolas" w:cs="굴림"/>
+                <w:color w:val="D4D4D4"/>
+                <w:kern w:val="0"/>
+                <w:sz w:val="21"/>
+                <w:szCs w:val="21"/>
+              </w:rPr>
+            </w:pPr>
+            <w:r>
+              <w:rPr>
+                <w:rFonts w:ascii="Consolas" w:eastAsia="굴림" w:hAnsi="Consolas" w:cs="굴림"/>
+                <w:color w:val="9CDCFE"/>
+                <w:kern w:val="0"/>
+                <w:sz w:val="21"/>
+                <w:szCs w:val="21"/>
+              </w:rPr>
+              <w:t>sequelize</w:t>
+            </w:r>
+            <w:r>
+              <w:rPr>
+                <w:rFonts w:ascii="Consolas" w:eastAsia="굴림" w:hAnsi="Consolas" w:cs="굴림"/>
+                <w:color w:val="D4D4D4"/>
+                <w:kern w:val="0"/>
+                <w:sz w:val="21"/>
+                <w:szCs w:val="21"/>
+              </w:rPr>
+              <w:t>.</w:t>
+            </w:r>
+            <w:r>
+              <w:rPr>
+                <w:rFonts w:ascii="Consolas" w:eastAsia="굴림" w:hAnsi="Consolas" w:cs="굴림"/>
+                <w:color w:val="DCDCAA"/>
+                <w:kern w:val="0"/>
+                <w:sz w:val="21"/>
+                <w:szCs w:val="21"/>
+              </w:rPr>
+              <w:t>sync</w:t>
+            </w:r>
+            <w:r>
+              <w:rPr>
+                <w:rFonts w:ascii="Consolas" w:eastAsia="굴림" w:hAnsi="Consolas" w:cs="굴림"/>
+                <w:color w:val="D4D4D4"/>
+                <w:kern w:val="0"/>
+                <w:sz w:val="21"/>
+                <w:szCs w:val="21"/>
+              </w:rPr>
+              <w:t>({</w:t>
+            </w:r>
+            <w:r>
+              <w:rPr>
+                <w:rFonts w:ascii="Consolas" w:eastAsia="굴림" w:hAnsi="Consolas" w:cs="굴림"/>
+                <w:color w:val="9CDCFE"/>
+                <w:kern w:val="0"/>
+                <w:sz w:val="21"/>
+                <w:szCs w:val="21"/>
+              </w:rPr>
+              <w:t>force:</w:t>
+            </w:r>
+            <w:r>
+              <w:rPr>
+                <w:rFonts w:ascii="Consolas" w:eastAsia="굴림" w:hAnsi="Consolas" w:cs="굴림"/>
+                <w:color w:val="D4D4D4"/>
+                <w:kern w:val="0"/>
+                <w:sz w:val="21"/>
+                <w:szCs w:val="21"/>
+              </w:rPr>
+              <w:t xml:space="preserve"> </w:t>
+            </w:r>
+            <w:r>
+              <w:rPr>
+                <w:rFonts w:ascii="Consolas" w:eastAsia="굴림" w:hAnsi="Consolas" w:cs="굴림"/>
+                <w:color w:val="569CD6"/>
+                <w:kern w:val="0"/>
+                <w:sz w:val="21"/>
+                <w:szCs w:val="21"/>
+              </w:rPr>
+              <w:t>true</w:t>
+            </w:r>
+            <w:r>
+              <w:rPr>
+                <w:rFonts w:ascii="Consolas" w:eastAsia="굴림" w:hAnsi="Consolas" w:cs="굴림"/>
+                <w:color w:val="D4D4D4"/>
+                <w:kern w:val="0"/>
+                <w:sz w:val="21"/>
+                <w:szCs w:val="21"/>
+              </w:rPr>
+              <w:t>}).</w:t>
+            </w:r>
+            <w:r>
+              <w:rPr>
+                <w:rFonts w:ascii="Consolas" w:eastAsia="굴림" w:hAnsi="Consolas" w:cs="굴림"/>
+                <w:color w:val="DCDCAA"/>
+                <w:kern w:val="0"/>
+                <w:sz w:val="21"/>
+                <w:szCs w:val="21"/>
+              </w:rPr>
+              <w:t>then</w:t>
+            </w:r>
+            <w:r>
+              <w:rPr>
+                <w:rFonts w:ascii="Consolas" w:eastAsia="굴림" w:hAnsi="Consolas" w:cs="굴림"/>
+                <w:color w:val="D4D4D4"/>
+                <w:kern w:val="0"/>
+                <w:sz w:val="21"/>
+                <w:szCs w:val="21"/>
+              </w:rPr>
+              <w:t xml:space="preserve">(() </w:t>
+            </w:r>
+            <w:r>
+              <w:rPr>
+                <w:rFonts w:ascii="Consolas" w:eastAsia="굴림" w:hAnsi="Consolas" w:cs="굴림"/>
+                <w:color w:val="569CD6"/>
+                <w:kern w:val="0"/>
+                <w:sz w:val="21"/>
+                <w:szCs w:val="21"/>
+              </w:rPr>
+              <w:t>=&gt;</w:t>
+            </w:r>
+            <w:r>
+              <w:rPr>
+                <w:rFonts w:ascii="Consolas" w:eastAsia="굴림" w:hAnsi="Consolas" w:cs="굴림"/>
+                <w:color w:val="D4D4D4"/>
+                <w:kern w:val="0"/>
+                <w:sz w:val="21"/>
+                <w:szCs w:val="21"/>
+              </w:rPr>
+              <w:t xml:space="preserve"> {</w:t>
+            </w:r>
+          </w:p>
+          <w:p>
+            <w:pPr>
+              <w:widowControl/>
+              <w:shd w:val="clear" w:color="auto" w:fill="1E1E1E"/>
+              <w:wordWrap/>
+              <w:autoSpaceDE/>
+              <w:autoSpaceDN/>
+              <w:spacing w:line="285" w:lineRule="atLeast"/>
+              <w:jc w:val="left"/>
+              <w:rPr>
+                <w:rFonts w:ascii="Consolas" w:eastAsia="굴림" w:hAnsi="Consolas" w:cs="굴림"/>
+                <w:color w:val="D4D4D4"/>
+                <w:kern w:val="0"/>
+                <w:sz w:val="21"/>
+                <w:szCs w:val="21"/>
+              </w:rPr>
+            </w:pPr>
+            <w:r>
+              <w:rPr>
+                <w:rFonts w:ascii="Consolas" w:eastAsia="굴림" w:hAnsi="Consolas" w:cs="굴림"/>
+                <w:color w:val="D4D4D4"/>
+                <w:kern w:val="0"/>
+                <w:sz w:val="21"/>
+                <w:szCs w:val="21"/>
+              </w:rPr>
+              <w:t xml:space="preserve">    </w:t>
+            </w:r>
+            <w:r>
+              <w:rPr>
+                <w:rFonts w:ascii="Consolas" w:eastAsia="굴림" w:hAnsi="Consolas" w:cs="굴림"/>
+                <w:color w:val="9CDCFE"/>
+                <w:kern w:val="0"/>
+                <w:sz w:val="21"/>
+                <w:szCs w:val="21"/>
+              </w:rPr>
+              <w:t>app</w:t>
+            </w:r>
+            <w:r>
+              <w:rPr>
+                <w:rFonts w:ascii="Consolas" w:eastAsia="굴림" w:hAnsi="Consolas" w:cs="굴림"/>
+                <w:color w:val="D4D4D4"/>
+                <w:kern w:val="0"/>
+                <w:sz w:val="21"/>
+                <w:szCs w:val="21"/>
+              </w:rPr>
+              <w:t>.</w:t>
+            </w:r>
+            <w:r>
+              <w:rPr>
+                <w:rFonts w:ascii="Consolas" w:eastAsia="굴림" w:hAnsi="Consolas" w:cs="굴림"/>
+                <w:color w:val="DCDCAA"/>
+                <w:kern w:val="0"/>
+                <w:sz w:val="21"/>
+                <w:szCs w:val="21"/>
+              </w:rPr>
+              <w:t>listen</w:t>
+            </w:r>
+            <w:r>
+              <w:rPr>
+                <w:rFonts w:ascii="Consolas" w:eastAsia="굴림" w:hAnsi="Consolas" w:cs="굴림"/>
+                <w:color w:val="D4D4D4"/>
+                <w:kern w:val="0"/>
+                <w:sz w:val="21"/>
+                <w:szCs w:val="21"/>
+              </w:rPr>
+              <w:t>(</w:t>
+            </w:r>
+            <w:r>
+              <w:rPr>
+                <w:rFonts w:ascii="Consolas" w:eastAsia="굴림" w:hAnsi="Consolas" w:cs="굴림"/>
+                <w:color w:val="9CDCFE"/>
+                <w:kern w:val="0"/>
+                <w:sz w:val="21"/>
+                <w:szCs w:val="21"/>
+              </w:rPr>
+              <w:t>config</w:t>
+            </w:r>
+            <w:r>
+              <w:rPr>
+                <w:rFonts w:ascii="Consolas" w:eastAsia="굴림" w:hAnsi="Consolas" w:cs="굴림"/>
+                <w:color w:val="D4D4D4"/>
+                <w:kern w:val="0"/>
+                <w:sz w:val="21"/>
+                <w:szCs w:val="21"/>
+              </w:rPr>
+              <w:t>.</w:t>
+            </w:r>
+            <w:r>
+              <w:rPr>
+                <w:rFonts w:ascii="Consolas" w:eastAsia="굴림" w:hAnsi="Consolas" w:cs="굴림"/>
+                <w:color w:val="9CDCFE"/>
+                <w:kern w:val="0"/>
+                <w:sz w:val="21"/>
+                <w:szCs w:val="21"/>
+              </w:rPr>
+              <w:t>port</w:t>
+            </w:r>
+            <w:r>
+              <w:rPr>
+                <w:rFonts w:ascii="Consolas" w:eastAsia="굴림" w:hAnsi="Consolas" w:cs="굴림"/>
+                <w:color w:val="D4D4D4"/>
+                <w:kern w:val="0"/>
+                <w:sz w:val="21"/>
+                <w:szCs w:val="21"/>
+              </w:rPr>
+              <w:t>)</w:t>
+            </w:r>
+          </w:p>
+          <w:p>
+            <w:pPr>
+              <w:widowControl/>
+              <w:shd w:val="clear" w:color="auto" w:fill="1E1E1E"/>
+              <w:wordWrap/>
+              <w:autoSpaceDE/>
+              <w:autoSpaceDN/>
+              <w:spacing w:line="285" w:lineRule="atLeast"/>
+              <w:jc w:val="left"/>
+              <w:rPr>
+                <w:rFonts w:ascii="Consolas" w:eastAsia="굴림" w:hAnsi="Consolas" w:cs="굴림"/>
+                <w:color w:val="D4D4D4"/>
+                <w:kern w:val="0"/>
+                <w:sz w:val="21"/>
+                <w:szCs w:val="21"/>
+              </w:rPr>
+            </w:pPr>
+            <w:r>
+              <w:rPr>
+                <w:rFonts w:ascii="Consolas" w:eastAsia="굴림" w:hAnsi="Consolas" w:cs="굴림"/>
+                <w:color w:val="D4D4D4"/>
+                <w:kern w:val="0"/>
+                <w:sz w:val="21"/>
+                <w:szCs w:val="21"/>
+              </w:rPr>
+              <w:t xml:space="preserve">    </w:t>
+            </w:r>
+            <w:r>
+              <w:rPr>
+                <w:rFonts w:ascii="Consolas" w:eastAsia="굴림" w:hAnsi="Consolas" w:cs="굴림"/>
+                <w:color w:val="4EC9B0"/>
+                <w:kern w:val="0"/>
+                <w:sz w:val="21"/>
+                <w:szCs w:val="21"/>
+              </w:rPr>
+              <w:t>console</w:t>
+            </w:r>
+            <w:r>
+              <w:rPr>
+                <w:rFonts w:ascii="Consolas" w:eastAsia="굴림" w:hAnsi="Consolas" w:cs="굴림"/>
+                <w:color w:val="D4D4D4"/>
+                <w:kern w:val="0"/>
+                <w:sz w:val="21"/>
+                <w:szCs w:val="21"/>
+              </w:rPr>
+              <w:t>.</w:t>
+            </w:r>
+            <w:r>
+              <w:rPr>
+                <w:rFonts w:ascii="Consolas" w:eastAsia="굴림" w:hAnsi="Consolas" w:cs="굴림"/>
+                <w:color w:val="DCDCAA"/>
+                <w:kern w:val="0"/>
+                <w:sz w:val="21"/>
+                <w:szCs w:val="21"/>
+              </w:rPr>
+              <w:t>log</w:t>
+            </w:r>
+            <w:r>
+              <w:rPr>
+                <w:rFonts w:ascii="Consolas" w:eastAsia="굴림" w:hAnsi="Consolas" w:cs="굴림"/>
+                <w:color w:val="D4D4D4"/>
+                <w:kern w:val="0"/>
+                <w:sz w:val="21"/>
+                <w:szCs w:val="21"/>
+              </w:rPr>
+              <w:t>(</w:t>
+            </w:r>
+            <w:r>
+              <w:rPr>
+                <w:rFonts w:ascii="Consolas" w:eastAsia="굴림" w:hAnsi="Consolas" w:cs="굴림"/>
+                <w:color w:val="CE9178"/>
+                <w:kern w:val="0"/>
+                <w:sz w:val="21"/>
+                <w:szCs w:val="21"/>
+              </w:rPr>
+              <w:t xml:space="preserve">`Server started on port </w:t>
+            </w:r>
+            <w:r>
+              <w:rPr>
+                <w:rFonts w:ascii="Consolas" w:eastAsia="굴림" w:hAnsi="Consolas" w:cs="굴림"/>
+                <w:color w:val="569CD6"/>
+                <w:kern w:val="0"/>
+                <w:sz w:val="21"/>
+                <w:szCs w:val="21"/>
+              </w:rPr>
+              <w:t>${</w:t>
+            </w:r>
+            <w:r>
+              <w:rPr>
+                <w:rFonts w:ascii="Consolas" w:eastAsia="굴림" w:hAnsi="Consolas" w:cs="굴림"/>
+                <w:color w:val="9CDCFE"/>
+                <w:kern w:val="0"/>
+                <w:sz w:val="21"/>
+                <w:szCs w:val="21"/>
+              </w:rPr>
+              <w:t>config</w:t>
+            </w:r>
+            <w:r>
+              <w:rPr>
+                <w:rFonts w:ascii="Consolas" w:eastAsia="굴림" w:hAnsi="Consolas" w:cs="굴림"/>
+                <w:color w:val="D4D4D4"/>
+                <w:kern w:val="0"/>
+                <w:sz w:val="21"/>
+                <w:szCs w:val="21"/>
+              </w:rPr>
+              <w:t>.</w:t>
+            </w:r>
+            <w:r>
+              <w:rPr>
+                <w:rFonts w:ascii="Consolas" w:eastAsia="굴림" w:hAnsi="Consolas" w:cs="굴림"/>
+                <w:color w:val="9CDCFE"/>
+                <w:kern w:val="0"/>
+                <w:sz w:val="21"/>
+                <w:szCs w:val="21"/>
+              </w:rPr>
+              <w:t>port</w:t>
+            </w:r>
+            <w:r>
+              <w:rPr>
+                <w:rFonts w:ascii="Consolas" w:eastAsia="굴림" w:hAnsi="Consolas" w:cs="굴림"/>
+                <w:color w:val="569CD6"/>
+                <w:kern w:val="0"/>
+                <w:sz w:val="21"/>
+                <w:szCs w:val="21"/>
+              </w:rPr>
+              <w:t>}</w:t>
+            </w:r>
+            <w:r>
+              <w:rPr>
+                <w:rFonts w:ascii="Consolas" w:eastAsia="굴림" w:hAnsi="Consolas" w:cs="굴림"/>
+                <w:color w:val="CE9178"/>
+                <w:kern w:val="0"/>
+                <w:sz w:val="21"/>
+                <w:szCs w:val="21"/>
+              </w:rPr>
+              <w:t>`</w:t>
+            </w:r>
+            <w:r>
+              <w:rPr>
+                <w:rFonts w:ascii="Consolas" w:eastAsia="굴림" w:hAnsi="Consolas" w:cs="굴림"/>
+                <w:color w:val="D4D4D4"/>
+                <w:kern w:val="0"/>
+                <w:sz w:val="21"/>
+                <w:szCs w:val="21"/>
+              </w:rPr>
+              <w:t>)</w:t>
+            </w:r>
+          </w:p>
+          <w:p>
+            <w:pPr>
+              <w:widowControl/>
+              <w:shd w:val="clear" w:color="auto" w:fill="1E1E1E"/>
+              <w:wordWrap/>
+              <w:autoSpaceDE/>
+              <w:autoSpaceDN/>
+              <w:spacing w:line="285" w:lineRule="atLeast"/>
+              <w:jc w:val="left"/>
+              <w:rPr>
+                <w:rFonts w:ascii="Consolas" w:eastAsia="굴림" w:hAnsi="Consolas" w:cs="굴림"/>
+                <w:color w:val="D4D4D4"/>
+                <w:kern w:val="0"/>
+                <w:sz w:val="21"/>
+                <w:szCs w:val="21"/>
+              </w:rPr>
+            </w:pPr>
+            <w:r>
+              <w:rPr>
+                <w:rFonts w:ascii="Consolas" w:eastAsia="굴림" w:hAnsi="Consolas" w:cs="굴림"/>
+                <w:color w:val="D4D4D4"/>
+                <w:kern w:val="0"/>
+                <w:sz w:val="21"/>
+                <w:szCs w:val="21"/>
+              </w:rPr>
+              <w:t>})</w:t>
+            </w:r>
+          </w:p>
+          <w:p/>
+        </w:tc>
+      </w:tr>
+    </w:tbl>
+    <w:p/>
+    <w:p>
+      <w:r>
+        <w:rPr>
+          <w:rFonts w:hint="eastAsia"/>
+        </w:rPr>
+        <w:t>ㅁ</w:t>
       </w:r>
     </w:p>
     <w:sectPr>
@@ -1327,6 +1920,25 @@
     <w:uiPriority w:val="99"/>
     <w:rsid w:val="008429AA"/>
   </w:style>
+  <w:style w:type="table" w:styleId="a5">
+    <w:name w:val="Table Grid"/>
+    <w:basedOn w:val="a1"/>
+    <w:uiPriority w:val="39"/>
+    <w:rsid w:val="00903F2D"/>
+    <w:pPr>
+      <w:spacing w:after="0" w:line="240" w:lineRule="auto"/>
+    </w:pPr>
+    <w:tblPr>
+      <w:tblBorders>
+        <w:top w:val="single" w:sz="4" w:space="0" w:color="auto"/>
+        <w:left w:val="single" w:sz="4" w:space="0" w:color="auto"/>
+        <w:bottom w:val="single" w:sz="4" w:space="0" w:color="auto"/>
+        <w:right w:val="single" w:sz="4" w:space="0" w:color="auto"/>
+        <w:insideH w:val="single" w:sz="4" w:space="0" w:color="auto"/>
+        <w:insideV w:val="single" w:sz="4" w:space="0" w:color="auto"/>
+      </w:tblBorders>
+    </w:tblPr>
+  </w:style>
 </w:styles>
 </file>
 

</xml_diff>